<commit_message>
Final updates for HS13 summaries.
</commit_message>
<xml_diff>
--- a/2013HS Dynamics of Large-Scale Atmospheric Flows/Summary DLAF.docx
+++ b/2013HS Dynamics of Large-Scale Atmospheric Flows/Summary DLAF.docx
@@ -13,7 +13,15 @@
         <w:rPr>
           <w:lang w:val="en-GB"/>
         </w:rPr>
-        <w:t>Dynamics of Large-Scale Atmospheric Flows</w:t>
+        <w:t>D</w:t>
+      </w:r>
+      <w:bookmarkStart w:id="0" w:name="_GoBack"/>
+      <w:bookmarkEnd w:id="0"/>
+      <w:r>
+        <w:rPr>
+          <w:lang w:val="en-GB"/>
+        </w:rPr>
+        <w:t>ynamics of Large-Scale Atmospheric Flows</w:t>
       </w:r>
     </w:p>
     <w:p>
@@ -23,6 +31,8 @@
           <w:lang w:val="en-GB"/>
         </w:rPr>
         <w:sectPr>
+          <w:headerReference w:type="default" r:id="rId7"/>
+          <w:footerReference w:type="default" r:id="rId8"/>
           <w:pgSz w:w="11906" w:h="16838"/>
           <w:pgMar w:top="1417" w:right="1417" w:bottom="1134" w:left="1417" w:header="708" w:footer="708" w:gutter="0"/>
           <w:cols w:space="708"/>
@@ -32,6 +42,20 @@
     </w:p>
     <w:p>
       <w:pPr>
+        <w:rPr>
+          <w:lang w:val="en-GB"/>
+        </w:rPr>
+      </w:pPr>
+      <w:r>
+        <w:rPr>
+          <w:lang w:val="en-GB"/>
+        </w:rPr>
+        <w:lastRenderedPageBreak/>
+        <w:t>Disclaimer: This document may be edited and republished, but only by keeping the names of all previous authors. No warranty is given on the correctness of the contents.</w:t>
+      </w:r>
+    </w:p>
+    <w:p>
+      <w:pPr>
         <w:pStyle w:val="berschrift1"/>
         <w:rPr>
           <w:lang w:val="en-GB"/>
@@ -41,7 +65,6 @@
         <w:rPr>
           <w:lang w:val="en-GB"/>
         </w:rPr>
-        <w:lastRenderedPageBreak/>
         <w:t>Basics</w:t>
       </w:r>
     </w:p>
@@ -1789,7 +1812,26 @@
           <w:b w:val="0"/>
           <w:lang w:val="en-GB"/>
         </w:rPr>
-        <w:t>Equations of motion (Navier-Stokes)</w:t>
+        <w:lastRenderedPageBreak/>
+        <w:t>Equations of motion (</w:t>
+      </w:r>
+      <w:proofErr w:type="spellStart"/>
+      <w:r>
+        <w:rPr>
+          <w:rStyle w:val="Fett"/>
+          <w:b w:val="0"/>
+          <w:lang w:val="en-GB"/>
+        </w:rPr>
+        <w:t>Navier</w:t>
+      </w:r>
+      <w:proofErr w:type="spellEnd"/>
+      <w:r>
+        <w:rPr>
+          <w:rStyle w:val="Fett"/>
+          <w:b w:val="0"/>
+          <w:lang w:val="en-GB"/>
+        </w:rPr>
+        <w:t>-Stokes)</w:t>
       </w:r>
     </w:p>
     <w:p>
@@ -1808,11 +1850,19 @@
           <m:t xml:space="preserve">x,y,z </m:t>
         </m:r>
       </m:oMath>
-      <w:r>
-        <w:rPr>
-          <w:lang w:val="en-GB"/>
-        </w:rPr>
-        <w:t>are spherical unit coordinates (eastward, northward, vertical). Equations are</w:t>
+      <w:proofErr w:type="gramStart"/>
+      <w:r>
+        <w:rPr>
+          <w:lang w:val="en-GB"/>
+        </w:rPr>
+        <w:t>are</w:t>
+      </w:r>
+      <w:proofErr w:type="gramEnd"/>
+      <w:r>
+        <w:rPr>
+          <w:lang w:val="en-GB"/>
+        </w:rPr>
+        <w:t xml:space="preserve"> spherical unit coordinates (eastward, northward, vertical). Equations are</w:t>
       </w:r>
       <w:r>
         <w:rPr>
@@ -1850,7 +1900,6 @@
             <w:rFonts w:ascii="Cambria Math" w:hAnsi="Cambria Math"/>
             <w:lang w:val="en-GB"/>
           </w:rPr>
-          <w:lastRenderedPageBreak/>
           <m:t>β</m:t>
         </m:r>
       </m:oMath>
@@ -1861,12 +1910,14 @@
         </w:rPr>
         <w:t>-plane a</w:t>
       </w:r>
+      <w:proofErr w:type="spellStart"/>
       <w:r>
         <w:rPr>
           <w:lang w:val="en-GB"/>
         </w:rPr>
         <w:t>pproximation</w:t>
       </w:r>
+      <w:proofErr w:type="spellEnd"/>
     </w:p>
     <w:p>
       <w:pPr>
@@ -2864,7 +2915,35 @@
         <w:rPr>
           <w:lang w:val="fr-CH"/>
         </w:rPr>
-        <w:t>Large-scale approximations (Synoptic-Scale Motions)</w:t>
+        <w:t>Large-</w:t>
+      </w:r>
+      <w:proofErr w:type="spellStart"/>
+      <w:r>
+        <w:rPr>
+          <w:lang w:val="fr-CH"/>
+        </w:rPr>
+        <w:t>scale</w:t>
+      </w:r>
+      <w:proofErr w:type="spellEnd"/>
+      <w:r>
+        <w:rPr>
+          <w:lang w:val="fr-CH"/>
+        </w:rPr>
+        <w:t xml:space="preserve"> approximations (</w:t>
+      </w:r>
+      <w:proofErr w:type="spellStart"/>
+      <w:r>
+        <w:rPr>
+          <w:lang w:val="fr-CH"/>
+        </w:rPr>
+        <w:t>Synoptic-Scale</w:t>
+      </w:r>
+      <w:proofErr w:type="spellEnd"/>
+      <w:r>
+        <w:rPr>
+          <w:lang w:val="fr-CH"/>
+        </w:rPr>
+        <w:t xml:space="preserve"> Motions)</w:t>
       </w:r>
     </w:p>
     <w:p>
@@ -3170,6 +3249,7 @@
           <w:rFonts w:eastAsiaTheme="minorEastAsia"/>
           <w:lang w:val="en-GB"/>
         </w:rPr>
+        <w:lastRenderedPageBreak/>
         <w:t>Equation of state</w:t>
       </w:r>
       <w:r>
@@ -3177,8 +3257,17 @@
           <w:rFonts w:eastAsiaTheme="minorEastAsia"/>
           <w:lang w:val="en-GB"/>
         </w:rPr>
-        <w:t xml:space="preserve"> approx</w:t>
-      </w:r>
+        <w:t xml:space="preserve"> </w:t>
+      </w:r>
+      <w:proofErr w:type="spellStart"/>
+      <w:r>
+        <w:rPr>
+          <w:rFonts w:eastAsiaTheme="minorEastAsia"/>
+          <w:lang w:val="en-GB"/>
+        </w:rPr>
+        <w:t>approx</w:t>
+      </w:r>
+      <w:proofErr w:type="spellEnd"/>
     </w:p>
     <w:p>
       <w:pPr>
@@ -3445,8 +3534,17 @@
           <w:rFonts w:eastAsiaTheme="minorEastAsia"/>
           <w:lang w:val="en-GB"/>
         </w:rPr>
-        <w:t xml:space="preserve"> approx</w:t>
-      </w:r>
+        <w:t xml:space="preserve"> </w:t>
+      </w:r>
+      <w:proofErr w:type="spellStart"/>
+      <w:r>
+        <w:rPr>
+          <w:rFonts w:eastAsiaTheme="minorEastAsia"/>
+          <w:lang w:val="en-GB"/>
+        </w:rPr>
+        <w:t>approx</w:t>
+      </w:r>
+      <w:proofErr w:type="spellEnd"/>
     </w:p>
     <w:p>
       <w:pPr>
@@ -3626,9 +3724,17 @@
           <w:rFonts w:eastAsiaTheme="minorEastAsia"/>
           <w:lang w:val="en-GB"/>
         </w:rPr>
-        <w:lastRenderedPageBreak/>
-        <w:t>Vertical momentum equation approx</w:t>
-      </w:r>
+        <w:t xml:space="preserve">Vertical momentum equation </w:t>
+      </w:r>
+      <w:proofErr w:type="spellStart"/>
+      <w:r>
+        <w:rPr>
+          <w:rFonts w:eastAsiaTheme="minorEastAsia"/>
+          <w:lang w:val="en-GB"/>
+        </w:rPr>
+        <w:t>approx</w:t>
+      </w:r>
+      <w:proofErr w:type="spellEnd"/>
     </w:p>
     <w:p>
       <w:pPr>
@@ -4939,7 +5045,29 @@
           <w:bCs w:val="0"/>
           <w:lang w:val="en-GB"/>
         </w:rPr>
-        <w:t>Geostrophic approximation not valid for large Rossby numbers (Ro &gt;&gt; 1)</w:t>
+        <w:t xml:space="preserve">Geostrophic approximation not valid for large </w:t>
+      </w:r>
+      <w:proofErr w:type="spellStart"/>
+      <w:r>
+        <w:rPr>
+          <w:rStyle w:val="Fett"/>
+          <w:rFonts w:eastAsiaTheme="minorEastAsia"/>
+          <w:b w:val="0"/>
+          <w:bCs w:val="0"/>
+          <w:lang w:val="en-GB"/>
+        </w:rPr>
+        <w:t>Rossby</w:t>
+      </w:r>
+      <w:proofErr w:type="spellEnd"/>
+      <w:r>
+        <w:rPr>
+          <w:rStyle w:val="Fett"/>
+          <w:rFonts w:eastAsiaTheme="minorEastAsia"/>
+          <w:b w:val="0"/>
+          <w:bCs w:val="0"/>
+          <w:lang w:val="en-GB"/>
+        </w:rPr>
+        <w:t xml:space="preserve"> numbers (Ro &gt;&gt; 1)</w:t>
       </w:r>
     </w:p>
     <w:p>
@@ -5648,12 +5776,15 @@
           <w:lang w:val="en-GB"/>
         </w:rPr>
       </w:pPr>
-      <w:r>
-        <w:rPr>
-          <w:lang w:val="en-GB"/>
-        </w:rPr>
+      <w:proofErr w:type="spellStart"/>
+      <w:r>
+        <w:rPr>
+          <w:lang w:val="en-GB"/>
+        </w:rPr>
+        <w:lastRenderedPageBreak/>
         <w:t>Vorticity</w:t>
       </w:r>
+      <w:proofErr w:type="spellEnd"/>
     </w:p>
     <w:p>
       <w:pPr>
@@ -5915,12 +6046,21 @@
           <w:lang w:val="en-GB"/>
         </w:rPr>
       </w:pPr>
+      <w:proofErr w:type="spellStart"/>
       <w:r>
         <w:rPr>
           <w:rFonts w:eastAsiaTheme="minorEastAsia"/>
           <w:lang w:val="en-GB"/>
         </w:rPr>
-        <w:t>Vorticity equation</w:t>
+        <w:t>Vorticity</w:t>
+      </w:r>
+      <w:proofErr w:type="spellEnd"/>
+      <w:r>
+        <w:rPr>
+          <w:rFonts w:eastAsiaTheme="minorEastAsia"/>
+          <w:lang w:val="en-GB"/>
+        </w:rPr>
+        <w:t xml:space="preserve"> equation</w:t>
       </w:r>
     </w:p>
     <w:p>
@@ -6747,12 +6887,21 @@
         </w:rPr>
         <w:t xml:space="preserve"> </w:t>
       </w:r>
+      <w:proofErr w:type="spellStart"/>
       <w:r>
         <w:rPr>
           <w:rFonts w:eastAsiaTheme="minorEastAsia"/>
           <w:lang w:val="en-GB"/>
         </w:rPr>
-        <w:t>Meridional excursion</w:t>
+        <w:t>Meridional</w:t>
+      </w:r>
+      <w:proofErr w:type="spellEnd"/>
+      <w:r>
+        <w:rPr>
+          <w:rFonts w:eastAsiaTheme="minorEastAsia"/>
+          <w:lang w:val="en-GB"/>
+        </w:rPr>
+        <w:t xml:space="preserve"> excursion</w:t>
       </w:r>
     </w:p>
     <w:p>
@@ -7138,6 +7287,7 @@
           <w:lang w:val="en-GB"/>
         </w:rPr>
       </w:pPr>
+      <w:proofErr w:type="gramStart"/>
       <w:r>
         <w:rPr>
           <w:rFonts w:eastAsiaTheme="minorEastAsia"/>
@@ -7145,6 +7295,7 @@
         </w:rPr>
         <w:t xml:space="preserve">If </w:t>
       </w:r>
+      <w:proofErr w:type="gramEnd"/>
       <m:oMath>
         <m:sSub>
           <m:sSubPr>
@@ -7199,13 +7350,41 @@
         </w:rPr>
         <w:t xml:space="preserve">, then the vorticity equation is reduced to the </w:t>
       </w:r>
+      <w:proofErr w:type="spellStart"/>
       <w:r>
         <w:rPr>
           <w:rFonts w:eastAsiaTheme="minorEastAsia"/>
           <w:b/>
           <w:lang w:val="en-GB"/>
         </w:rPr>
-        <w:t>barotropic vorticity equation</w:t>
+        <w:t>barotropic</w:t>
+      </w:r>
+      <w:proofErr w:type="spellEnd"/>
+      <w:r>
+        <w:rPr>
+          <w:rFonts w:eastAsiaTheme="minorEastAsia"/>
+          <w:b/>
+          <w:lang w:val="en-GB"/>
+        </w:rPr>
+        <w:t xml:space="preserve"> </w:t>
+      </w:r>
+      <w:proofErr w:type="spellStart"/>
+      <w:r>
+        <w:rPr>
+          <w:rFonts w:eastAsiaTheme="minorEastAsia"/>
+          <w:b/>
+          <w:lang w:val="en-GB"/>
+        </w:rPr>
+        <w:t>vorticity</w:t>
+      </w:r>
+      <w:proofErr w:type="spellEnd"/>
+      <w:r>
+        <w:rPr>
+          <w:rFonts w:eastAsiaTheme="minorEastAsia"/>
+          <w:b/>
+          <w:lang w:val="en-GB"/>
+        </w:rPr>
+        <w:t xml:space="preserve"> equation</w:t>
       </w:r>
       <w:r>
         <w:rPr>
@@ -7991,6 +8170,7 @@
                 <w:szCs w:val="20"/>
                 <w:lang w:val="en-GB"/>
               </w:rPr>
+              <w:lastRenderedPageBreak/>
               <w:t>Hydrostatic approximation</w:t>
             </w:r>
           </w:p>
@@ -8189,13 +8369,23 @@
                 <w:lang w:val="en-GB"/>
               </w:rPr>
             </w:pPr>
+            <w:proofErr w:type="spellStart"/>
             <w:r>
               <w:rPr>
                 <w:sz w:val="20"/>
                 <w:szCs w:val="20"/>
                 <w:lang w:val="en-GB"/>
               </w:rPr>
-              <w:t>Vorticity equation</w:t>
+              <w:t>Vorticity</w:t>
+            </w:r>
+            <w:proofErr w:type="spellEnd"/>
+            <w:r>
+              <w:rPr>
+                <w:sz w:val="20"/>
+                <w:szCs w:val="20"/>
+                <w:lang w:val="en-GB"/>
+              </w:rPr>
+              <w:t xml:space="preserve"> equation</w:t>
             </w:r>
           </w:p>
         </w:tc>
@@ -8697,7 +8887,6 @@
                 <w:szCs w:val="20"/>
                 <w:lang w:val="en-GB"/>
               </w:rPr>
-              <w:lastRenderedPageBreak/>
               <w:t>Thermodynamic equation</w:t>
             </w:r>
           </w:p>
@@ -8910,8 +9099,16 @@
         <w:rPr>
           <w:lang w:val="en-GB"/>
         </w:rPr>
-        <w:t>Implications on vorticity</w:t>
-      </w:r>
+        <w:t xml:space="preserve">Implications on </w:t>
+      </w:r>
+      <w:proofErr w:type="spellStart"/>
+      <w:r>
+        <w:rPr>
+          <w:lang w:val="en-GB"/>
+        </w:rPr>
+        <w:t>vorticity</w:t>
+      </w:r>
+      <w:proofErr w:type="spellEnd"/>
       <w:r>
         <w:rPr>
           <w:lang w:val="en-GB"/>
@@ -9604,11 +9801,19 @@
           <w:lang w:val="en-GB"/>
         </w:rPr>
       </w:pPr>
-      <w:r>
-        <w:rPr>
-          <w:lang w:val="en-GB"/>
-        </w:rPr>
-        <w:t>Ageostrophic wind</w:t>
+      <w:proofErr w:type="spellStart"/>
+      <w:r>
+        <w:rPr>
+          <w:lang w:val="en-GB"/>
+        </w:rPr>
+        <w:t>Ageostrophic</w:t>
+      </w:r>
+      <w:proofErr w:type="spellEnd"/>
+      <w:r>
+        <w:rPr>
+          <w:lang w:val="en-GB"/>
+        </w:rPr>
+        <w:t xml:space="preserve"> wind</w:t>
       </w:r>
     </w:p>
     <w:p>
@@ -10082,8 +10287,16 @@
         <w:rPr>
           <w:lang w:val="en-GB"/>
         </w:rPr>
-        <w:t xml:space="preserve">Geostrophic approximation </w:t>
-      </w:r>
+        <w:t xml:space="preserve">Geostrophic </w:t>
+      </w:r>
+      <w:proofErr w:type="gramStart"/>
+      <w:r>
+        <w:rPr>
+          <w:lang w:val="en-GB"/>
+        </w:rPr>
+        <w:t xml:space="preserve">approximation </w:t>
+      </w:r>
+      <w:proofErr w:type="gramEnd"/>
       <m:oMath>
         <m:r>
           <w:rPr>
@@ -10454,6 +10667,7 @@
         </w:rPr>
         <w:t xml:space="preserve"> </w:t>
       </w:r>
+      <w:proofErr w:type="gramStart"/>
       <w:r>
         <w:rPr>
           <w:rFonts w:eastAsiaTheme="minorEastAsia"/>
@@ -10468,6 +10682,7 @@
         </w:rPr>
         <w:t xml:space="preserve"> </w:t>
       </w:r>
+      <w:proofErr w:type="gramEnd"/>
       <m:oMath>
         <m:sSub>
           <m:sSubPr>
@@ -11127,7 +11342,21 @@
         <w:rPr>
           <w:lang w:val="en-GB"/>
         </w:rPr>
-        <w:t>Linkage of ageo- and geostrophic wind</w:t>
+        <w:t xml:space="preserve">Linkage of </w:t>
+      </w:r>
+      <w:proofErr w:type="spellStart"/>
+      <w:r>
+        <w:rPr>
+          <w:lang w:val="en-GB"/>
+        </w:rPr>
+        <w:t>ageo</w:t>
+      </w:r>
+      <w:proofErr w:type="spellEnd"/>
+      <w:r>
+        <w:rPr>
+          <w:lang w:val="en-GB"/>
+        </w:rPr>
+        <w:t>- and geostrophic wind</w:t>
       </w:r>
     </w:p>
     <w:p>
@@ -11140,8 +11369,16 @@
         <w:rPr>
           <w:lang w:val="en-GB"/>
         </w:rPr>
-        <w:t xml:space="preserve">Assumptions: </w:t>
-      </w:r>
+        <w:t>Assumptions</w:t>
+      </w:r>
+      <w:proofErr w:type="gramStart"/>
+      <w:r>
+        <w:rPr>
+          <w:lang w:val="en-GB"/>
+        </w:rPr>
+        <w:t xml:space="preserve">: </w:t>
+      </w:r>
+      <w:proofErr w:type="gramEnd"/>
       <m:oMath>
         <m:sSup>
           <m:sSupPr>
@@ -11258,7 +11495,21 @@
         <w:rPr>
           <w:lang w:val="en-GB"/>
         </w:rPr>
-        <w:t>equation and vorticity equation using hydrostatic approximation.</w:t>
+        <w:t xml:space="preserve">equation and </w:t>
+      </w:r>
+      <w:proofErr w:type="spellStart"/>
+      <w:r>
+        <w:rPr>
+          <w:lang w:val="en-GB"/>
+        </w:rPr>
+        <w:t>vorticity</w:t>
+      </w:r>
+      <w:proofErr w:type="spellEnd"/>
+      <w:r>
+        <w:rPr>
+          <w:lang w:val="en-GB"/>
+        </w:rPr>
+        <w:t xml:space="preserve"> equation using hydrostatic approximation.</w:t>
       </w:r>
     </w:p>
     <w:p>
@@ -13473,13 +13724,23 @@
           <w:lang w:val="en-GB"/>
         </w:rPr>
       </w:pPr>
+      <w:proofErr w:type="spellStart"/>
       <w:r>
         <w:rPr>
           <w:rFonts w:eastAsiaTheme="minorEastAsia"/>
           <w:b/>
           <w:lang w:val="en-GB"/>
         </w:rPr>
-        <w:t>Ageostrophic wind is completely determined by geostrophic wind!</w:t>
+        <w:t>Ageostrophic</w:t>
+      </w:r>
+      <w:proofErr w:type="spellEnd"/>
+      <w:r>
+        <w:rPr>
+          <w:rFonts w:eastAsiaTheme="minorEastAsia"/>
+          <w:b/>
+          <w:lang w:val="en-GB"/>
+        </w:rPr>
+        <w:t xml:space="preserve"> wind is completely determined by geostrophic wind!</w:t>
       </w:r>
     </w:p>
     <w:p>
@@ -13960,7 +14221,25 @@
           <w:szCs w:val="18"/>
           <w:lang w:val="en-GB"/>
         </w:rPr>
-        <w:t>Combination of vorticity equation and mass conservation</w:t>
+        <w:t xml:space="preserve">Combination of </w:t>
+      </w:r>
+      <w:proofErr w:type="spellStart"/>
+      <w:r>
+        <w:rPr>
+          <w:sz w:val="18"/>
+          <w:szCs w:val="18"/>
+          <w:lang w:val="en-GB"/>
+        </w:rPr>
+        <w:t>vorticity</w:t>
+      </w:r>
+      <w:proofErr w:type="spellEnd"/>
+      <w:r>
+        <w:rPr>
+          <w:sz w:val="18"/>
+          <w:szCs w:val="18"/>
+          <w:lang w:val="en-GB"/>
+        </w:rPr>
+        <w:t xml:space="preserve"> equation and mass conservation</w:t>
       </w:r>
     </w:p>
     <w:p>
@@ -14006,8 +14285,20 @@
           <w:highlight w:val="yellow"/>
           <w:lang w:val="en-GB"/>
         </w:rPr>
-        <w:t xml:space="preserve"> with </w:t>
-      </w:r>
+        <w:t xml:space="preserve"> </w:t>
+      </w:r>
+      <w:proofErr w:type="gramStart"/>
+      <w:r>
+        <w:rPr>
+          <w:rFonts w:eastAsiaTheme="minorEastAsia"/>
+          <w:sz w:val="18"/>
+          <w:szCs w:val="18"/>
+          <w:highlight w:val="yellow"/>
+          <w:lang w:val="en-GB"/>
+        </w:rPr>
+        <w:t xml:space="preserve">with </w:t>
+      </w:r>
+      <w:proofErr w:type="gramEnd"/>
       <m:oMath>
         <m:f>
           <m:fPr>
@@ -14434,22 +14725,157 @@
           <w:rFonts w:eastAsiaTheme="minorEastAsia"/>
           <w:lang w:val="en-GB"/>
         </w:rPr>
-        <w:t>Find largest temperature gradient and a strong wind change along the isentrope</w:t>
-      </w:r>
+        <w:t xml:space="preserve">Find largest temperature gradient and a strong wind change along the </w:t>
+      </w:r>
+      <w:proofErr w:type="spellStart"/>
+      <w:r>
+        <w:rPr>
+          <w:rFonts w:eastAsiaTheme="minorEastAsia"/>
+          <w:lang w:val="en-GB"/>
+        </w:rPr>
+        <w:t>isentrope</w:t>
+      </w:r>
+      <w:proofErr w:type="spellEnd"/>
     </w:p>
     <w:p>
       <w:pPr>
         <w:pStyle w:val="berschrift2"/>
         <w:rPr>
-          <w:lang w:val="en-GB"/>
-        </w:rPr>
-      </w:pPr>
-      <w:r>
-        <w:rPr>
-          <w:lang w:val="en-GB"/>
-        </w:rPr>
-        <w:t>QG Potential Vorticity</w:t>
-      </w:r>
+          <w:rFonts w:eastAsiaTheme="minorEastAsia"/>
+          <w:lang w:val="en-GB"/>
+        </w:rPr>
+      </w:pPr>
+      <w:r>
+        <w:rPr>
+          <w:rFonts w:eastAsiaTheme="minorEastAsia"/>
+          <w:lang w:val="en-GB"/>
+        </w:rPr>
+        <w:t>Thermal steering effect</w:t>
+      </w:r>
+    </w:p>
+    <w:p>
+      <w:pPr>
+        <w:rPr>
+          <w:rFonts w:eastAsiaTheme="minorEastAsia"/>
+          <w:lang w:val="en-GB"/>
+        </w:rPr>
+      </w:pPr>
+      <w:proofErr w:type="spellStart"/>
+      <w:r>
+        <w:rPr>
+          <w:rFonts w:eastAsiaTheme="minorEastAsia"/>
+          <w:lang w:val="en-GB"/>
+        </w:rPr>
+        <w:t>Neighboring</w:t>
+      </w:r>
+      <w:proofErr w:type="spellEnd"/>
+      <w:r>
+        <w:rPr>
+          <w:rFonts w:eastAsiaTheme="minorEastAsia"/>
+          <w:lang w:val="en-GB"/>
+        </w:rPr>
+        <w:t xml:space="preserve"> low and high pressure cells tend to move perpendicular to the </w:t>
+      </w:r>
+      <w:proofErr w:type="spellStart"/>
+      <w:r>
+        <w:rPr>
+          <w:rFonts w:eastAsiaTheme="minorEastAsia"/>
+          <w:lang w:val="en-GB"/>
+        </w:rPr>
+        <w:t>isentropes</w:t>
+      </w:r>
+      <w:proofErr w:type="spellEnd"/>
+      <w:r>
+        <w:rPr>
+          <w:rFonts w:eastAsiaTheme="minorEastAsia"/>
+          <w:lang w:val="en-GB"/>
+        </w:rPr>
+        <w:t>. This coincides with the direction of thermal wind.</w:t>
+      </w:r>
+    </w:p>
+    <w:p>
+      <w:pPr>
+        <w:pStyle w:val="berschrift2"/>
+        <w:rPr>
+          <w:rFonts w:eastAsiaTheme="minorEastAsia"/>
+          <w:lang w:val="en-GB"/>
+        </w:rPr>
+      </w:pPr>
+      <w:r>
+        <w:rPr>
+          <w:rFonts w:eastAsiaTheme="minorEastAsia"/>
+          <w:lang w:val="en-GB"/>
+        </w:rPr>
+        <w:t>Development on the left exit of a jet</w:t>
+      </w:r>
+    </w:p>
+    <w:p>
+      <w:pPr>
+        <w:rPr>
+          <w:rFonts w:eastAsiaTheme="minorEastAsia"/>
+          <w:lang w:val="en-GB"/>
+        </w:rPr>
+      </w:pPr>
+      <w:r>
+        <w:rPr>
+          <w:rFonts w:eastAsiaTheme="minorEastAsia"/>
+          <w:lang w:val="en-GB"/>
+        </w:rPr>
+        <w:t xml:space="preserve">From a </w:t>
+      </w:r>
+      <w:proofErr w:type="spellStart"/>
+      <w:r>
+        <w:rPr>
+          <w:rFonts w:eastAsiaTheme="minorEastAsia"/>
+          <w:lang w:val="en-GB"/>
+        </w:rPr>
+        <w:t>jetstream’s</w:t>
+      </w:r>
+      <w:proofErr w:type="spellEnd"/>
+      <w:r>
+        <w:rPr>
+          <w:rFonts w:eastAsiaTheme="minorEastAsia"/>
+          <w:lang w:val="en-GB"/>
+        </w:rPr>
+        <w:t xml:space="preserve"> point of view, on the left side of its exit, there is a zone of divergence and associated</w:t>
+      </w:r>
+      <w:r>
+        <w:rPr>
+          <w:rFonts w:eastAsiaTheme="minorEastAsia"/>
+          <w:lang w:val="en-GB"/>
+        </w:rPr>
+        <w:t xml:space="preserve"> with it, there is</w:t>
+      </w:r>
+      <w:r>
+        <w:rPr>
+          <w:rFonts w:eastAsiaTheme="minorEastAsia"/>
+          <w:lang w:val="en-GB"/>
+        </w:rPr>
+        <w:t xml:space="preserve"> upward motion.</w:t>
+      </w:r>
+    </w:p>
+    <w:p>
+      <w:pPr>
+        <w:pStyle w:val="berschrift2"/>
+        <w:rPr>
+          <w:lang w:val="en-GB"/>
+        </w:rPr>
+      </w:pPr>
+      <w:r>
+        <w:rPr>
+          <w:lang w:val="en-GB"/>
+        </w:rPr>
+        <w:lastRenderedPageBreak/>
+        <w:t xml:space="preserve">QG Potential </w:t>
+      </w:r>
+      <w:proofErr w:type="spellStart"/>
+      <w:r>
+        <w:rPr>
+          <w:lang w:val="en-GB"/>
+        </w:rPr>
+        <w:t>Vorticity</w:t>
+      </w:r>
+      <w:proofErr w:type="spellEnd"/>
     </w:p>
     <w:p>
       <w:pPr>
@@ -14470,7 +14896,25 @@
           <w:szCs w:val="18"/>
           <w:lang w:val="en-GB"/>
         </w:rPr>
-        <w:t>Combination of vorticity equation and mass conservation.</w:t>
+        <w:t xml:space="preserve">Combination of </w:t>
+      </w:r>
+      <w:proofErr w:type="spellStart"/>
+      <w:r>
+        <w:rPr>
+          <w:sz w:val="18"/>
+          <w:szCs w:val="18"/>
+          <w:lang w:val="en-GB"/>
+        </w:rPr>
+        <w:t>vorticity</w:t>
+      </w:r>
+      <w:proofErr w:type="spellEnd"/>
+      <w:r>
+        <w:rPr>
+          <w:sz w:val="18"/>
+          <w:szCs w:val="18"/>
+          <w:lang w:val="en-GB"/>
+        </w:rPr>
+        <w:t xml:space="preserve"> equation and mass conservation.</w:t>
       </w:r>
     </w:p>
     <w:p>
@@ -15113,12 +15557,21 @@
         </w:rPr>
         <w:t xml:space="preserve">relative </w:t>
       </w:r>
+      <w:proofErr w:type="spellStart"/>
       <w:r>
         <w:rPr>
           <w:rFonts w:eastAsiaTheme="minorEastAsia"/>
           <w:lang w:val="en-GB"/>
         </w:rPr>
-        <w:t>vorticity + static stability</w:t>
+        <w:t>vorticity</w:t>
+      </w:r>
+      <w:proofErr w:type="spellEnd"/>
+      <w:r>
+        <w:rPr>
+          <w:rFonts w:eastAsiaTheme="minorEastAsia"/>
+          <w:lang w:val="en-GB"/>
+        </w:rPr>
+        <w:t xml:space="preserve"> + static stability</w:t>
       </w:r>
     </w:p>
     <w:p>
@@ -15639,7 +16092,6 @@
         <w:rPr>
           <w:lang w:val="en-GB"/>
         </w:rPr>
-        <w:lastRenderedPageBreak/>
         <w:t>QG Prognostic system</w:t>
       </w:r>
     </w:p>
@@ -16363,11 +16815,19 @@
           <w:lang w:val="en-GB"/>
         </w:rPr>
       </w:pPr>
-      <w:r>
-        <w:rPr>
-          <w:lang w:val="en-GB"/>
-        </w:rPr>
-        <w:t xml:space="preserve">Invertibility: </w:t>
+      <w:proofErr w:type="spellStart"/>
+      <w:r>
+        <w:rPr>
+          <w:lang w:val="en-GB"/>
+        </w:rPr>
+        <w:t>Invertibility</w:t>
+      </w:r>
+      <w:proofErr w:type="spellEnd"/>
+      <w:r>
+        <w:rPr>
+          <w:lang w:val="en-GB"/>
+        </w:rPr>
+        <w:t xml:space="preserve">: </w:t>
       </w:r>
       <m:oMath>
         <m:r>
@@ -16778,6 +17238,7 @@
           <w:rFonts w:eastAsiaTheme="minorEastAsia"/>
           <w:lang w:val="en-GB"/>
         </w:rPr>
+        <w:lastRenderedPageBreak/>
         <w:t>H</w:t>
       </w:r>
       <w:r>
@@ -16802,11 +17263,19 @@
           <w:lang w:val="en-GB"/>
         </w:rPr>
       </w:pPr>
-      <w:r>
-        <w:rPr>
-          <w:lang w:val="en-GB"/>
-        </w:rPr>
-        <w:t>Ertel PV</w:t>
+      <w:proofErr w:type="spellStart"/>
+      <w:r>
+        <w:rPr>
+          <w:lang w:val="en-GB"/>
+        </w:rPr>
+        <w:t>Ertel</w:t>
+      </w:r>
+      <w:proofErr w:type="spellEnd"/>
+      <w:r>
+        <w:rPr>
+          <w:lang w:val="en-GB"/>
+        </w:rPr>
+        <w:t xml:space="preserve"> PV</w:t>
       </w:r>
     </w:p>
     <w:p>
@@ -16832,7 +17301,21 @@
         <w:rPr>
           <w:lang w:val="en-GB"/>
         </w:rPr>
-        <w:t>Applicable only for inviscid and adiabatic flow.</w:t>
+        <w:t xml:space="preserve">Applicable only for </w:t>
+      </w:r>
+      <w:proofErr w:type="spellStart"/>
+      <w:r>
+        <w:rPr>
+          <w:lang w:val="en-GB"/>
+        </w:rPr>
+        <w:t>inviscid</w:t>
+      </w:r>
+      <w:proofErr w:type="spellEnd"/>
+      <w:r>
+        <w:rPr>
+          <w:lang w:val="en-GB"/>
+        </w:rPr>
+        <w:t xml:space="preserve"> and adiabatic flow.</w:t>
       </w:r>
     </w:p>
     <w:p>
@@ -17082,7 +17565,6 @@
         <w:rPr>
           <w:lang w:val="en-GB"/>
         </w:rPr>
-        <w:lastRenderedPageBreak/>
         <w:t>Isentropic PV</w:t>
       </w:r>
     </w:p>
@@ -17410,7 +17892,49 @@
         <w:rPr>
           <w:lang w:val="en-GB"/>
         </w:rPr>
-        <w:t>Unit for PV: 1 pvu. 2 pvu are defined as the tropopause.</w:t>
+        <w:t xml:space="preserve">Unit for PV: 1 </w:t>
+      </w:r>
+      <w:proofErr w:type="spellStart"/>
+      <w:r>
+        <w:rPr>
+          <w:lang w:val="en-GB"/>
+        </w:rPr>
+        <w:t>pvu</w:t>
+      </w:r>
+      <w:proofErr w:type="spellEnd"/>
+      <w:r>
+        <w:rPr>
+          <w:lang w:val="en-GB"/>
+        </w:rPr>
+        <w:t xml:space="preserve">. 2 </w:t>
+      </w:r>
+      <w:proofErr w:type="spellStart"/>
+      <w:r>
+        <w:rPr>
+          <w:lang w:val="en-GB"/>
+        </w:rPr>
+        <w:t>pvu</w:t>
+      </w:r>
+      <w:proofErr w:type="spellEnd"/>
+      <w:r>
+        <w:rPr>
+          <w:lang w:val="en-GB"/>
+        </w:rPr>
+        <w:t xml:space="preserve"> are defined as the </w:t>
+      </w:r>
+      <w:proofErr w:type="spellStart"/>
+      <w:r>
+        <w:rPr>
+          <w:lang w:val="en-GB"/>
+        </w:rPr>
+        <w:t>tropopause</w:t>
+      </w:r>
+      <w:proofErr w:type="spellEnd"/>
+      <w:r>
+        <w:rPr>
+          <w:lang w:val="en-GB"/>
+        </w:rPr>
+        <w:t>.</w:t>
       </w:r>
     </w:p>
     <w:p>
@@ -17483,7 +18007,23 @@
           <w:rFonts w:eastAsiaTheme="minorEastAsia"/>
           <w:lang w:val="en-GB"/>
         </w:rPr>
-        <w:t xml:space="preserve"> increases towards equator.</w:t>
+        <w:t xml:space="preserve"> </w:t>
+      </w:r>
+      <w:proofErr w:type="gramStart"/>
+      <w:r>
+        <w:rPr>
+          <w:rFonts w:eastAsiaTheme="minorEastAsia"/>
+          <w:lang w:val="en-GB"/>
+        </w:rPr>
+        <w:t>increases</w:t>
+      </w:r>
+      <w:proofErr w:type="gramEnd"/>
+      <w:r>
+        <w:rPr>
+          <w:rFonts w:eastAsiaTheme="minorEastAsia"/>
+          <w:lang w:val="en-GB"/>
+        </w:rPr>
+        <w:t xml:space="preserve"> towards equator.</w:t>
       </w:r>
     </w:p>
     <w:p>
@@ -17497,6 +18037,7 @@
           <w:lang w:val="en-GB"/>
         </w:rPr>
       </w:pPr>
+      <w:proofErr w:type="gramStart"/>
       <w:r>
         <w:rPr>
           <w:rFonts w:eastAsiaTheme="minorEastAsia"/>
@@ -17504,6 +18045,7 @@
         </w:rPr>
         <w:t>Max(</w:t>
       </w:r>
+      <w:proofErr w:type="gramEnd"/>
       <w:r>
         <w:rPr>
           <w:lang w:val="en-GB"/>
@@ -17514,7 +18056,21 @@
         <w:rPr>
           <w:lang w:val="en-GB"/>
         </w:rPr>
-        <w:t xml:space="preserve"> at equator due to Coriolis parameter.</w:t>
+        <w:t xml:space="preserve"> at equator due to </w:t>
+      </w:r>
+      <w:proofErr w:type="spellStart"/>
+      <w:r>
+        <w:rPr>
+          <w:lang w:val="en-GB"/>
+        </w:rPr>
+        <w:t>Coriolis</w:t>
+      </w:r>
+      <w:proofErr w:type="spellEnd"/>
+      <w:r>
+        <w:rPr>
+          <w:lang w:val="en-GB"/>
+        </w:rPr>
+        <w:t xml:space="preserve"> parameter.</w:t>
       </w:r>
     </w:p>
     <w:p>
@@ -17706,7 +18262,23 @@
           <w:rFonts w:eastAsiaTheme="minorEastAsia"/>
           <w:lang w:val="en-GB"/>
         </w:rPr>
-        <w:t>For adiabatic and inviscid flow</w:t>
+        <w:t xml:space="preserve">For adiabatic and </w:t>
+      </w:r>
+      <w:proofErr w:type="spellStart"/>
+      <w:r>
+        <w:rPr>
+          <w:rFonts w:eastAsiaTheme="minorEastAsia"/>
+          <w:lang w:val="en-GB"/>
+        </w:rPr>
+        <w:t>inviscid</w:t>
+      </w:r>
+      <w:proofErr w:type="spellEnd"/>
+      <w:r>
+        <w:rPr>
+          <w:rFonts w:eastAsiaTheme="minorEastAsia"/>
+          <w:lang w:val="en-GB"/>
+        </w:rPr>
+        <w:t xml:space="preserve"> flow</w:t>
       </w:r>
       <w:r>
         <w:rPr>
@@ -17803,8 +18375,16 @@
         <w:rPr>
           <w:lang w:val="en-GB"/>
         </w:rPr>
-        <w:t>PV anomaly / cyclogenesis</w:t>
-      </w:r>
+        <w:t xml:space="preserve">PV anomaly / </w:t>
+      </w:r>
+      <w:proofErr w:type="spellStart"/>
+      <w:r>
+        <w:rPr>
+          <w:lang w:val="en-GB"/>
+        </w:rPr>
+        <w:t>cyclogenesis</w:t>
+      </w:r>
+      <w:proofErr w:type="spellEnd"/>
     </w:p>
     <w:p>
       <w:pPr>
@@ -17821,7 +18401,21 @@
         <w:rPr>
           <w:lang w:val="en-GB"/>
         </w:rPr>
-        <w:t>Adiabatic movement of air parcel towards south =&gt; stays on isentrope.</w:t>
+        <w:t xml:space="preserve">Adiabatic movement of air parcel towards south =&gt; stays on </w:t>
+      </w:r>
+      <w:proofErr w:type="spellStart"/>
+      <w:r>
+        <w:rPr>
+          <w:lang w:val="en-GB"/>
+        </w:rPr>
+        <w:t>isentrope</w:t>
+      </w:r>
+      <w:proofErr w:type="spellEnd"/>
+      <w:r>
+        <w:rPr>
+          <w:lang w:val="en-GB"/>
+        </w:rPr>
+        <w:t>.</w:t>
       </w:r>
     </w:p>
     <w:p>
@@ -17845,14 +18439,44 @@
         <w:rPr>
           <w:lang w:val="en-GB"/>
         </w:rPr>
-        <w:t>it “drags” its PV value along the isentrope</w:t>
-      </w:r>
-      <w:r>
-        <w:rPr>
-          <w:lang w:val="en-GB"/>
-        </w:rPr>
-        <w:t>, especially when intersecting the 2 pvu tropopause</w:t>
-      </w:r>
+        <w:t xml:space="preserve">it “drags” its PV value along the </w:t>
+      </w:r>
+      <w:proofErr w:type="spellStart"/>
+      <w:r>
+        <w:rPr>
+          <w:lang w:val="en-GB"/>
+        </w:rPr>
+        <w:t>isentrope</w:t>
+      </w:r>
+      <w:proofErr w:type="spellEnd"/>
+      <w:r>
+        <w:rPr>
+          <w:lang w:val="en-GB"/>
+        </w:rPr>
+        <w:t xml:space="preserve">, especially when intersecting the 2 </w:t>
+      </w:r>
+      <w:proofErr w:type="spellStart"/>
+      <w:r>
+        <w:rPr>
+          <w:lang w:val="en-GB"/>
+        </w:rPr>
+        <w:t>pvu</w:t>
+      </w:r>
+      <w:proofErr w:type="spellEnd"/>
+      <w:r>
+        <w:rPr>
+          <w:lang w:val="en-GB"/>
+        </w:rPr>
+        <w:t xml:space="preserve"> </w:t>
+      </w:r>
+      <w:proofErr w:type="spellStart"/>
+      <w:r>
+        <w:rPr>
+          <w:lang w:val="en-GB"/>
+        </w:rPr>
+        <w:t>tropopause</w:t>
+      </w:r>
+      <w:proofErr w:type="spellEnd"/>
       <w:r>
         <w:rPr>
           <w:lang w:val="en-GB"/>
@@ -17907,6 +18531,7 @@
           <w:noProof/>
           <w:lang w:eastAsia="de-CH"/>
         </w:rPr>
+        <w:lastRenderedPageBreak/>
         <w:drawing>
           <wp:inline distT="0" distB="0" distL="0" distR="0">
             <wp:extent cx="2655570" cy="2557759"/>
@@ -17925,7 +18550,7 @@
                     </pic:cNvPicPr>
                   </pic:nvPicPr>
                   <pic:blipFill>
-                    <a:blip r:embed="rId7">
+                    <a:blip r:embed="rId9">
                       <a:extLst>
                         <a:ext uri="{28A0092B-C50C-407E-A947-70E740481C1C}">
                           <a14:useLocalDpi xmlns:a14="http://schemas.microsoft.com/office/drawing/2010/main" val="0"/>
@@ -17994,12 +18619,6 @@
           <w:lang w:val="en-GB"/>
         </w:rPr>
         <w:br/>
-      </w:r>
-      <w:r>
-        <w:rPr>
-          <w:lang w:val="en-GB"/>
-        </w:rPr>
-        <w:lastRenderedPageBreak/>
         <w:t xml:space="preserve">Reason: </w:t>
       </w:r>
       <w:r>
@@ -18099,7 +18718,15 @@
           <w:rFonts w:eastAsiaTheme="minorEastAsia"/>
           <w:lang w:val="en-GB"/>
         </w:rPr>
-        <w:t xml:space="preserve"> (=&gt; CCW flow</w:t>
+        <w:t xml:space="preserve"> (=&gt; CCW </w:t>
+      </w:r>
+      <w:proofErr w:type="gramStart"/>
+      <w:r>
+        <w:rPr>
+          <w:rFonts w:eastAsiaTheme="minorEastAsia"/>
+          <w:lang w:val="en-GB"/>
+        </w:rPr>
+        <w:t>flow</w:t>
       </w:r>
       <w:r>
         <w:rPr>
@@ -18111,7 +18738,14 @@
         <w:rPr>
           <w:lang w:val="en-GB"/>
         </w:rPr>
-        <w:t xml:space="preserve">) and lower </w:t>
+        <w:t>)</w:t>
+      </w:r>
+      <w:proofErr w:type="gramEnd"/>
+      <w:r>
+        <w:rPr>
+          <w:lang w:val="en-GB"/>
+        </w:rPr>
+        <w:t xml:space="preserve"> and lower </w:t>
       </w:r>
       <m:oMath>
         <m:f>
@@ -18162,7 +18796,21 @@
         <w:rPr>
           <w:lang w:val="en-GB"/>
         </w:rPr>
-        <w:t xml:space="preserve">Effect: Positive / negative surface temp. anomaly </w:t>
+        <w:t xml:space="preserve">Effect: Positive / negative surface temp. </w:t>
+      </w:r>
+      <w:proofErr w:type="gramStart"/>
+      <w:r>
+        <w:rPr>
+          <w:lang w:val="en-GB"/>
+        </w:rPr>
+        <w:t>anomaly</w:t>
+      </w:r>
+      <w:proofErr w:type="gramEnd"/>
+      <w:r>
+        <w:rPr>
+          <w:lang w:val="en-GB"/>
+        </w:rPr>
+        <w:t xml:space="preserve"> </w:t>
       </w:r>
       <m:oMath>
         <m:r>
@@ -18191,7 +18839,35 @@
         <w:rPr>
           <w:lang w:val="en-GB"/>
         </w:rPr>
-        <w:t>Negative sfc temp: Isentropes squeezed, hi</w:t>
+        <w:t xml:space="preserve">Negative </w:t>
+      </w:r>
+      <w:proofErr w:type="spellStart"/>
+      <w:r>
+        <w:rPr>
+          <w:lang w:val="en-GB"/>
+        </w:rPr>
+        <w:t>sfc</w:t>
+      </w:r>
+      <w:proofErr w:type="spellEnd"/>
+      <w:r>
+        <w:rPr>
+          <w:lang w:val="en-GB"/>
+        </w:rPr>
+        <w:t xml:space="preserve"> temp: </w:t>
+      </w:r>
+      <w:proofErr w:type="spellStart"/>
+      <w:r>
+        <w:rPr>
+          <w:lang w:val="en-GB"/>
+        </w:rPr>
+        <w:t>Isentropes</w:t>
+      </w:r>
+      <w:proofErr w:type="spellEnd"/>
+      <w:r>
+        <w:rPr>
+          <w:lang w:val="en-GB"/>
+        </w:rPr>
+        <w:t xml:space="preserve"> squeezed, hi</w:t>
       </w:r>
       <w:r>
         <w:rPr>
@@ -18266,7 +18942,23 @@
           <w:rFonts w:eastAsiaTheme="minorEastAsia"/>
           <w:lang w:val="en-GB"/>
         </w:rPr>
-        <w:t xml:space="preserve">Effect: Diabatically </w:t>
+        <w:t xml:space="preserve">Effect: </w:t>
+      </w:r>
+      <w:proofErr w:type="spellStart"/>
+      <w:r>
+        <w:rPr>
+          <w:rFonts w:eastAsiaTheme="minorEastAsia"/>
+          <w:lang w:val="en-GB"/>
+        </w:rPr>
+        <w:t>Diabatically</w:t>
+      </w:r>
+      <w:proofErr w:type="spellEnd"/>
+      <w:r>
+        <w:rPr>
+          <w:rFonts w:eastAsiaTheme="minorEastAsia"/>
+          <w:lang w:val="en-GB"/>
+        </w:rPr>
+        <w:t xml:space="preserve"> </w:t>
       </w:r>
       <w:r>
         <w:rPr>
@@ -18313,11 +19005,19 @@
           <w:lang w:val="en-GB"/>
         </w:rPr>
       </w:pPr>
-      <w:r>
-        <w:rPr>
-          <w:lang w:val="en-GB"/>
-        </w:rPr>
-        <w:t>Diabatic PV</w:t>
+      <w:proofErr w:type="spellStart"/>
+      <w:r>
+        <w:rPr>
+          <w:lang w:val="en-GB"/>
+        </w:rPr>
+        <w:t>Diabatic</w:t>
+      </w:r>
+      <w:proofErr w:type="spellEnd"/>
+      <w:r>
+        <w:rPr>
+          <w:lang w:val="en-GB"/>
+        </w:rPr>
+        <w:t xml:space="preserve"> PV</w:t>
       </w:r>
     </w:p>
     <w:p>
@@ -18503,8 +19203,17 @@
           <w:rFonts w:eastAsiaTheme="minorEastAsia"/>
           <w:lang w:val="en-GB"/>
         </w:rPr>
-        <w:t xml:space="preserve"> is only proportional to </w:t>
-      </w:r>
+        <w:t xml:space="preserve"> is only proportional </w:t>
+      </w:r>
+      <w:proofErr w:type="gramStart"/>
+      <w:r>
+        <w:rPr>
+          <w:rFonts w:eastAsiaTheme="minorEastAsia"/>
+          <w:lang w:val="en-GB"/>
+        </w:rPr>
+        <w:t xml:space="preserve">to </w:t>
+      </w:r>
+      <w:proofErr w:type="gramEnd"/>
       <m:oMath>
         <m:f>
           <m:fPr>
@@ -18599,7 +19308,23 @@
           <w:rFonts w:eastAsiaTheme="minorEastAsia"/>
           <w:lang w:val="en-GB"/>
         </w:rPr>
-        <w:t>Insert: Image with diabatic PV through a cloud</w:t>
+        <w:t xml:space="preserve">Insert: Image with </w:t>
+      </w:r>
+      <w:proofErr w:type="spellStart"/>
+      <w:r>
+        <w:rPr>
+          <w:rFonts w:eastAsiaTheme="minorEastAsia"/>
+          <w:lang w:val="en-GB"/>
+        </w:rPr>
+        <w:t>diabatic</w:t>
+      </w:r>
+      <w:proofErr w:type="spellEnd"/>
+      <w:r>
+        <w:rPr>
+          <w:rFonts w:eastAsiaTheme="minorEastAsia"/>
+          <w:lang w:val="en-GB"/>
+        </w:rPr>
+        <w:t xml:space="preserve"> PV through a cloud</w:t>
       </w:r>
     </w:p>
     <w:p>
@@ -18613,6 +19338,7 @@
         <w:rPr>
           <w:lang w:val="en-GB"/>
         </w:rPr>
+        <w:lastRenderedPageBreak/>
         <w:t>QG Wave theory</w:t>
       </w:r>
     </w:p>
@@ -18957,7 +19683,21 @@
         <w:rPr>
           <w:lang w:val="en-GB"/>
         </w:rPr>
-        <w:t xml:space="preserve">From the QG potential vorticity equation, inserting </w:t>
+        <w:t xml:space="preserve">From the QG potential </w:t>
+      </w:r>
+      <w:proofErr w:type="spellStart"/>
+      <w:r>
+        <w:rPr>
+          <w:lang w:val="en-GB"/>
+        </w:rPr>
+        <w:t>vorticity</w:t>
+      </w:r>
+      <w:proofErr w:type="spellEnd"/>
+      <w:r>
+        <w:rPr>
+          <w:lang w:val="en-GB"/>
+        </w:rPr>
+        <w:t xml:space="preserve"> equation, inserting </w:t>
       </w:r>
       <m:oMath>
         <m:r>
@@ -18987,16 +19727,17 @@
           <w:rFonts w:eastAsiaTheme="minorEastAsia"/>
           <w:lang w:val="en-GB"/>
         </w:rPr>
-        <w:t xml:space="preserve"> (i.e. discarding </w:t>
-      </w:r>
+        <w:t xml:space="preserve"> (i.e. discarding terms </w:t>
+      </w:r>
+      <w:proofErr w:type="gramStart"/>
       <w:r>
         <w:rPr>
           <w:rFonts w:eastAsiaTheme="minorEastAsia"/>
           <w:lang w:val="en-GB"/>
         </w:rPr>
-        <w:lastRenderedPageBreak/>
-        <w:t xml:space="preserve">terms like </w:t>
-      </w:r>
+        <w:t xml:space="preserve">like </w:t>
+      </w:r>
+      <w:proofErr w:type="gramEnd"/>
       <m:oMath>
         <m:r>
           <w:rPr>
@@ -19953,7 +20694,21 @@
         <w:rPr>
           <w:lang w:val="en-GB"/>
         </w:rPr>
-        <w:t>ave solution (aka Rossby wave)</w:t>
+        <w:t xml:space="preserve">ave solution (aka </w:t>
+      </w:r>
+      <w:proofErr w:type="spellStart"/>
+      <w:r>
+        <w:rPr>
+          <w:lang w:val="en-GB"/>
+        </w:rPr>
+        <w:t>Rossby</w:t>
+      </w:r>
+      <w:proofErr w:type="spellEnd"/>
+      <w:r>
+        <w:rPr>
+          <w:lang w:val="en-GB"/>
+        </w:rPr>
+        <w:t xml:space="preserve"> wave)</w:t>
       </w:r>
     </w:p>
     <w:p>
@@ -21055,6 +21810,7 @@
           <w:rFonts w:eastAsiaTheme="minorEastAsia"/>
           <w:lang w:val="en-GB"/>
         </w:rPr>
+        <w:lastRenderedPageBreak/>
         <w:t>Effects</w:t>
       </w:r>
     </w:p>
@@ -22340,7 +23096,6 @@
           <w:rFonts w:eastAsiaTheme="minorEastAsia" w:cstheme="majorBidi"/>
           <w:lang w:val="en-GB"/>
         </w:rPr>
-        <w:lastRenderedPageBreak/>
         <w:t>Longitudinal waves propagate eastwards</w:t>
       </w:r>
     </w:p>
@@ -23672,8 +24427,17 @@
           <w:rFonts w:eastAsiaTheme="minorEastAsia"/>
           <w:lang w:val="en-GB"/>
         </w:rPr>
-        <w:t>Effect: Vertical propagability</w:t>
-      </w:r>
+        <w:t xml:space="preserve">Effect: Vertical </w:t>
+      </w:r>
+      <w:proofErr w:type="spellStart"/>
+      <w:r>
+        <w:rPr>
+          <w:rFonts w:eastAsiaTheme="minorEastAsia"/>
+          <w:lang w:val="en-GB"/>
+        </w:rPr>
+        <w:t>propagability</w:t>
+      </w:r>
+      <w:proofErr w:type="spellEnd"/>
     </w:p>
     <w:p>
       <w:pPr>
@@ -24001,6 +24765,7 @@
           <w:rFonts w:eastAsiaTheme="minorEastAsia" w:cstheme="majorBidi"/>
           <w:lang w:val="en-GB"/>
         </w:rPr>
+        <w:lastRenderedPageBreak/>
         <w:t>(</w:t>
       </w:r>
       <m:oMath>
@@ -24734,7 +25499,6 @@
           <w:rFonts w:eastAsiaTheme="minorEastAsia"/>
           <w:lang w:val="en-GB"/>
         </w:rPr>
-        <w:lastRenderedPageBreak/>
         <w:t>Orographic forcing</w:t>
       </w:r>
     </w:p>
@@ -26247,14 +27011,50 @@
           <w:b/>
           <w:lang w:val="en-GB"/>
         </w:rPr>
-        <w:t>large Rossby waves induced by (large) mountains such as the Rocky mountains, Himalaya or Greenland</w:t>
-      </w:r>
+        <w:t xml:space="preserve">large </w:t>
+      </w:r>
+      <w:proofErr w:type="spellStart"/>
       <w:r>
         <w:rPr>
           <w:rFonts w:eastAsiaTheme="minorEastAsia" w:cstheme="majorBidi"/>
           <w:b/>
           <w:lang w:val="en-GB"/>
         </w:rPr>
+        <w:t>Rossby</w:t>
+      </w:r>
+      <w:proofErr w:type="spellEnd"/>
+      <w:r>
+        <w:rPr>
+          <w:rFonts w:eastAsiaTheme="minorEastAsia" w:cstheme="majorBidi"/>
+          <w:b/>
+          <w:lang w:val="en-GB"/>
+        </w:rPr>
+        <w:t xml:space="preserve"> waves induced by (large) mountains such as the Rocky </w:t>
+      </w:r>
+      <w:proofErr w:type="gramStart"/>
+      <w:r>
+        <w:rPr>
+          <w:rFonts w:eastAsiaTheme="minorEastAsia" w:cstheme="majorBidi"/>
+          <w:b/>
+          <w:lang w:val="en-GB"/>
+        </w:rPr>
+        <w:t>mountains</w:t>
+      </w:r>
+      <w:proofErr w:type="gramEnd"/>
+      <w:r>
+        <w:rPr>
+          <w:rFonts w:eastAsiaTheme="minorEastAsia" w:cstheme="majorBidi"/>
+          <w:b/>
+          <w:lang w:val="en-GB"/>
+        </w:rPr>
+        <w:t>, Himalaya or Greenland</w:t>
+      </w:r>
+      <w:r>
+        <w:rPr>
+          <w:rFonts w:eastAsiaTheme="minorEastAsia" w:cstheme="majorBidi"/>
+          <w:b/>
+          <w:lang w:val="en-GB"/>
+        </w:rPr>
         <w:t>.</w:t>
       </w:r>
     </w:p>
@@ -26283,12 +27083,21 @@
           <w:lang w:val="en-GB"/>
         </w:rPr>
       </w:pPr>
+      <w:proofErr w:type="spellStart"/>
       <w:r>
         <w:rPr>
           <w:rFonts w:eastAsiaTheme="minorEastAsia"/>
           <w:lang w:val="en-GB"/>
         </w:rPr>
-        <w:t>Diabatic forcing</w:t>
+        <w:t>Diabatic</w:t>
+      </w:r>
+      <w:proofErr w:type="spellEnd"/>
+      <w:r>
+        <w:rPr>
+          <w:rFonts w:eastAsiaTheme="minorEastAsia"/>
+          <w:lang w:val="en-GB"/>
+        </w:rPr>
+        <w:t xml:space="preserve"> forcing</w:t>
       </w:r>
     </w:p>
     <w:p>
@@ -26302,7 +27111,21 @@
         <w:rPr>
           <w:lang w:val="en-GB"/>
         </w:rPr>
-        <w:t xml:space="preserve">Large planetary scale diabatic heating distributions generate </w:t>
+        <w:t xml:space="preserve">Large planetary scale </w:t>
+      </w:r>
+      <w:proofErr w:type="spellStart"/>
+      <w:r>
+        <w:rPr>
+          <w:lang w:val="en-GB"/>
+        </w:rPr>
+        <w:t>diabatic</w:t>
+      </w:r>
+      <w:proofErr w:type="spellEnd"/>
+      <w:r>
+        <w:rPr>
+          <w:lang w:val="en-GB"/>
+        </w:rPr>
+        <w:t xml:space="preserve"> heating distributions generate </w:t>
       </w:r>
       <w:r>
         <w:rPr>
@@ -26316,7 +27139,31 @@
           <w:b/>
           <w:lang w:val="en-GB"/>
         </w:rPr>
-        <w:t>. At the surface, the low and high pressure centres are displaced about ¼ wavelength eastward from centres of the diabatically heated and cooled regions.</w:t>
+        <w:t xml:space="preserve">. At the surface, the low and high pressure centres are displaced </w:t>
+      </w:r>
+      <w:r>
+        <w:rPr>
+          <w:b/>
+          <w:lang w:val="en-GB"/>
+        </w:rPr>
+        <w:lastRenderedPageBreak/>
+        <w:t xml:space="preserve">about ¼ wavelength eastward from centres of the </w:t>
+      </w:r>
+      <w:proofErr w:type="spellStart"/>
+      <w:r>
+        <w:rPr>
+          <w:b/>
+          <w:lang w:val="en-GB"/>
+        </w:rPr>
+        <w:t>diabatically</w:t>
+      </w:r>
+      <w:proofErr w:type="spellEnd"/>
+      <w:r>
+        <w:rPr>
+          <w:b/>
+          <w:lang w:val="en-GB"/>
+        </w:rPr>
+        <w:t xml:space="preserve"> heated and cooled regions.</w:t>
       </w:r>
     </w:p>
     <w:p>
@@ -26327,13 +27174,21 @@
           <w:lang w:val="en-GB"/>
         </w:rPr>
       </w:pPr>
+      <w:proofErr w:type="spellStart"/>
       <w:r>
         <w:rPr>
           <w:rFonts w:eastAsiaTheme="minorEastAsia"/>
           <w:lang w:val="en-GB"/>
         </w:rPr>
-        <w:lastRenderedPageBreak/>
-        <w:t>Baroclinic instability</w:t>
+        <w:t>Baroclinic</w:t>
+      </w:r>
+      <w:proofErr w:type="spellEnd"/>
+      <w:r>
+        <w:rPr>
+          <w:rFonts w:eastAsiaTheme="minorEastAsia"/>
+          <w:lang w:val="en-GB"/>
+        </w:rPr>
+        <w:t xml:space="preserve"> instability</w:t>
       </w:r>
     </w:p>
     <w:p>
@@ -26364,7 +27219,7 @@
                     </pic:cNvPicPr>
                   </pic:nvPicPr>
                   <pic:blipFill>
-                    <a:blip r:embed="rId8">
+                    <a:blip r:embed="rId10">
                       <a:extLst>
                         <a:ext uri="{28A0092B-C50C-407E-A947-70E740481C1C}">
                           <a14:useLocalDpi xmlns:a14="http://schemas.microsoft.com/office/drawing/2010/main" val="0"/>
@@ -26403,11 +27258,19 @@
           <w:lang w:val="en-GB"/>
         </w:rPr>
       </w:pPr>
-      <w:r>
-        <w:rPr>
-          <w:lang w:val="en-GB"/>
-        </w:rPr>
-        <w:t>Baroclinic atmosphere</w:t>
+      <w:proofErr w:type="spellStart"/>
+      <w:r>
+        <w:rPr>
+          <w:lang w:val="en-GB"/>
+        </w:rPr>
+        <w:t>Baroclinic</w:t>
+      </w:r>
+      <w:proofErr w:type="spellEnd"/>
+      <w:r>
+        <w:rPr>
+          <w:lang w:val="en-GB"/>
+        </w:rPr>
+        <w:t xml:space="preserve"> atmosphere</w:t>
       </w:r>
     </w:p>
     <w:p>
@@ -26417,11 +27280,19 @@
           <w:lang w:val="en-GB"/>
         </w:rPr>
       </w:pPr>
-      <w:r>
-        <w:rPr>
-          <w:lang w:val="en-GB"/>
-        </w:rPr>
-        <w:t>Eady problem</w:t>
+      <w:proofErr w:type="spellStart"/>
+      <w:r>
+        <w:rPr>
+          <w:lang w:val="en-GB"/>
+        </w:rPr>
+        <w:t>Eady</w:t>
+      </w:r>
+      <w:proofErr w:type="spellEnd"/>
+      <w:r>
+        <w:rPr>
+          <w:lang w:val="en-GB"/>
+        </w:rPr>
+        <w:t xml:space="preserve"> problem</w:t>
       </w:r>
     </w:p>
     <w:p>
@@ -26435,8 +27306,16 @@
         <w:rPr>
           <w:lang w:val="en-GB"/>
         </w:rPr>
-        <w:t xml:space="preserve">Set: </w:t>
-      </w:r>
+        <w:t>Set</w:t>
+      </w:r>
+      <w:proofErr w:type="gramStart"/>
+      <w:r>
+        <w:rPr>
+          <w:lang w:val="en-GB"/>
+        </w:rPr>
+        <w:t xml:space="preserve">: </w:t>
+      </w:r>
+      <w:proofErr w:type="gramEnd"/>
       <m:oMath>
         <m:r>
           <m:rPr>
@@ -27300,12 +28179,14 @@
           <w:lang w:val="en-GB"/>
         </w:rPr>
       </w:pPr>
+      <w:proofErr w:type="spellStart"/>
       <w:r>
         <w:rPr>
           <w:lang w:val="en-GB"/>
         </w:rPr>
         <w:t>Ansatz</w:t>
       </w:r>
+      <w:proofErr w:type="spellEnd"/>
     </w:p>
     <w:p>
       <w:pPr>
@@ -27559,9 +28440,11 @@
           <w:lang w:val="en-GB"/>
         </w:rPr>
       </w:pPr>
+      <w:proofErr w:type="spellStart"/>
       <w:r>
         <w:t>Where</w:t>
       </w:r>
+      <w:proofErr w:type="spellEnd"/>
       <w:r>
         <w:rPr>
           <w:rFonts w:asciiTheme="majorHAnsi" w:eastAsiaTheme="majorEastAsia" w:hAnsiTheme="majorHAnsi" w:cstheme="majorBidi"/>
@@ -28015,6 +28898,7 @@
           <w:lang w:val="en-GB"/>
         </w:rPr>
       </w:pPr>
+      <w:proofErr w:type="gramStart"/>
       <w:r>
         <w:rPr>
           <w:rFonts w:asciiTheme="majorHAnsi" w:eastAsiaTheme="majorEastAsia" w:hAnsiTheme="majorHAnsi" w:cstheme="majorBidi"/>
@@ -28022,6 +28906,7 @@
         </w:rPr>
         <w:t xml:space="preserve">If </w:t>
       </w:r>
+      <w:proofErr w:type="gramEnd"/>
       <m:oMath>
         <m:rad>
           <m:radPr>
@@ -28167,9 +29052,11 @@
         </w:rPr>
         <w:t xml:space="preserve"> </w:t>
       </w:r>
+      <w:proofErr w:type="spellStart"/>
       <w:r>
         <w:t>for</w:t>
       </w:r>
+      <w:proofErr w:type="spellEnd"/>
       <w:r>
         <w:rPr>
           <w:rFonts w:asciiTheme="majorHAnsi" w:eastAsiaTheme="majorEastAsia" w:hAnsiTheme="majorHAnsi" w:cstheme="majorBidi"/>
@@ -28216,7 +29103,7 @@
                     </pic:cNvPicPr>
                   </pic:nvPicPr>
                   <pic:blipFill>
-                    <a:blip r:embed="rId9">
+                    <a:blip r:embed="rId11">
                       <a:extLst>
                         <a:ext uri="{28A0092B-C50C-407E-A947-70E740481C1C}">
                           <a14:useLocalDpi xmlns:a14="http://schemas.microsoft.com/office/drawing/2010/main" val="0"/>
@@ -28255,11 +29142,19 @@
           <w:lang w:val="en-GB"/>
         </w:rPr>
       </w:pPr>
-      <w:r>
-        <w:rPr>
-          <w:lang w:val="en-GB"/>
-        </w:rPr>
-        <w:t>Eady growth rate</w:t>
+      <w:proofErr w:type="spellStart"/>
+      <w:r>
+        <w:rPr>
+          <w:lang w:val="en-GB"/>
+        </w:rPr>
+        <w:t>Eady</w:t>
+      </w:r>
+      <w:proofErr w:type="spellEnd"/>
+      <w:r>
+        <w:rPr>
+          <w:lang w:val="en-GB"/>
+        </w:rPr>
+        <w:t xml:space="preserve"> growth rate</w:t>
       </w:r>
     </w:p>
     <w:p>
@@ -28634,11 +29529,19 @@
           <w:lang w:val="en-GB"/>
         </w:rPr>
       </w:pPr>
-      <w:r>
-        <w:rPr>
-          <w:lang w:val="en-GB"/>
-        </w:rPr>
-        <w:t>Anticyclonic = Clockwise</w:t>
+      <w:proofErr w:type="spellStart"/>
+      <w:r>
+        <w:rPr>
+          <w:lang w:val="en-GB"/>
+        </w:rPr>
+        <w:t>Anticyclonic</w:t>
+      </w:r>
+      <w:proofErr w:type="spellEnd"/>
+      <w:r>
+        <w:rPr>
+          <w:lang w:val="en-GB"/>
+        </w:rPr>
+        <w:t xml:space="preserve"> = Clockwise</w:t>
       </w:r>
       <w:r>
         <w:rPr>
@@ -29718,13 +30621,23 @@
                 <w:lang w:val="en-GB"/>
               </w:rPr>
             </w:pPr>
+            <w:proofErr w:type="spellStart"/>
             <w:r>
               <w:rPr>
                 <w:sz w:val="18"/>
                 <w:szCs w:val="18"/>
                 <w:lang w:val="en-GB"/>
               </w:rPr>
-              <w:t>Coriolis parameter on mid-latitude</w:t>
+              <w:t>Coriolis</w:t>
+            </w:r>
+            <w:proofErr w:type="spellEnd"/>
+            <w:r>
+              <w:rPr>
+                <w:sz w:val="18"/>
+                <w:szCs w:val="18"/>
+                <w:lang w:val="en-GB"/>
+              </w:rPr>
+              <w:t xml:space="preserve"> parameter on mid-latitude</w:t>
             </w:r>
           </w:p>
         </w:tc>
@@ -29843,11 +30756,19 @@
           <w:lang w:val="en-GB"/>
         </w:rPr>
       </w:pPr>
-      <w:r>
-        <w:rPr>
-          <w:lang w:val="en-GB"/>
-        </w:rPr>
-        <w:t>Coriolis parameter</w:t>
+      <w:proofErr w:type="spellStart"/>
+      <w:r>
+        <w:rPr>
+          <w:lang w:val="en-GB"/>
+        </w:rPr>
+        <w:t>Coriolis</w:t>
+      </w:r>
+      <w:proofErr w:type="spellEnd"/>
+      <w:r>
+        <w:rPr>
+          <w:lang w:val="en-GB"/>
+        </w:rPr>
+        <w:t xml:space="preserve"> parameter</w:t>
       </w:r>
     </w:p>
     <w:p>
@@ -30202,6 +31123,9 @@
             </m:e>
           </m:func>
           <m:r>
+            <m:rPr>
+              <m:sty m:val="p"/>
+            </m:rPr>
             <w:rPr>
               <w:rFonts w:ascii="Cambria Math" w:hAnsi="Cambria Math"/>
               <w:lang w:val="en-GB"/>
@@ -30329,15 +31253,7 @@
         <w:rPr>
           <w:lang w:val="en-GB"/>
         </w:rPr>
-        <w:t>a</w:t>
-      </w:r>
-      <w:bookmarkStart w:id="0" w:name="_GoBack"/>
-      <w:bookmarkEnd w:id="0"/>
-      <w:r>
-        <w:rPr>
-          <w:lang w:val="en-GB"/>
-        </w:rPr>
-        <w:t xml:space="preserve"> = radius of earth</w:t>
+        <w:t>a = radius of earth</w:t>
       </w:r>
     </w:p>
     <w:p>
@@ -30395,7 +31311,23 @@
           <w:rFonts w:eastAsiaTheme="minorEastAsia"/>
           <w:lang w:val="en-GB"/>
         </w:rPr>
-        <w:t xml:space="preserve"> for mid-latitudes</w:t>
+        <w:t xml:space="preserve"> </w:t>
+      </w:r>
+      <w:proofErr w:type="gramStart"/>
+      <w:r>
+        <w:rPr>
+          <w:rFonts w:eastAsiaTheme="minorEastAsia"/>
+          <w:lang w:val="en-GB"/>
+        </w:rPr>
+        <w:t>for</w:t>
+      </w:r>
+      <w:proofErr w:type="gramEnd"/>
+      <w:r>
+        <w:rPr>
+          <w:rFonts w:eastAsiaTheme="minorEastAsia"/>
+          <w:lang w:val="en-GB"/>
+        </w:rPr>
+        <w:t xml:space="preserve"> mid-latitudes</w:t>
       </w:r>
     </w:p>
     <w:p>
@@ -30419,7 +31351,23 @@
           <w:rFonts w:eastAsiaTheme="minorEastAsia"/>
           <w:lang w:val="en-GB"/>
         </w:rPr>
-        <w:t xml:space="preserve"> for the Northern hemisphere</w:t>
+        <w:t xml:space="preserve"> </w:t>
+      </w:r>
+      <w:proofErr w:type="gramStart"/>
+      <w:r>
+        <w:rPr>
+          <w:rFonts w:eastAsiaTheme="minorEastAsia"/>
+          <w:lang w:val="en-GB"/>
+        </w:rPr>
+        <w:t>for</w:t>
+      </w:r>
+      <w:proofErr w:type="gramEnd"/>
+      <w:r>
+        <w:rPr>
+          <w:rFonts w:eastAsiaTheme="minorEastAsia"/>
+          <w:lang w:val="en-GB"/>
+        </w:rPr>
+        <w:t xml:space="preserve"> the Northern hemisphere</w:t>
       </w:r>
     </w:p>
     <w:p>
@@ -30449,7 +31397,23 @@
           <w:rFonts w:eastAsiaTheme="minorEastAsia"/>
           <w:lang w:val="en-GB"/>
         </w:rPr>
-        <w:t xml:space="preserve"> for the Southern hemisphere</w:t>
+        <w:t xml:space="preserve"> </w:t>
+      </w:r>
+      <w:proofErr w:type="gramStart"/>
+      <w:r>
+        <w:rPr>
+          <w:rFonts w:eastAsiaTheme="minorEastAsia"/>
+          <w:lang w:val="en-GB"/>
+        </w:rPr>
+        <w:t>for</w:t>
+      </w:r>
+      <w:proofErr w:type="gramEnd"/>
+      <w:r>
+        <w:rPr>
+          <w:rFonts w:eastAsiaTheme="minorEastAsia"/>
+          <w:lang w:val="en-GB"/>
+        </w:rPr>
+        <w:t xml:space="preserve"> the Southern hemisphere</w:t>
       </w:r>
     </w:p>
     <w:p>
@@ -30470,7 +31434,21 @@
         <w:rPr>
           <w:lang w:val="en-GB"/>
         </w:rPr>
-        <w:t>Brunt-Vaisala frequency</w:t>
+        <w:t>Brunt-</w:t>
+      </w:r>
+      <w:proofErr w:type="spellStart"/>
+      <w:r>
+        <w:rPr>
+          <w:lang w:val="en-GB"/>
+        </w:rPr>
+        <w:t>Vaisala</w:t>
+      </w:r>
+      <w:proofErr w:type="spellEnd"/>
+      <w:r>
+        <w:rPr>
+          <w:lang w:val="en-GB"/>
+        </w:rPr>
+        <w:t xml:space="preserve"> frequency</w:t>
       </w:r>
     </w:p>
     <w:p>
@@ -30636,11 +31614,19 @@
           <w:lang w:val="en-GB"/>
         </w:rPr>
       </w:pPr>
-      <w:r>
-        <w:rPr>
-          <w:lang w:val="en-GB"/>
-        </w:rPr>
-        <w:t>Rossby number</w:t>
+      <w:proofErr w:type="spellStart"/>
+      <w:r>
+        <w:rPr>
+          <w:lang w:val="en-GB"/>
+        </w:rPr>
+        <w:t>Rossby</w:t>
+      </w:r>
+      <w:proofErr w:type="spellEnd"/>
+      <w:r>
+        <w:rPr>
+          <w:lang w:val="en-GB"/>
+        </w:rPr>
+        <w:t xml:space="preserve"> number</w:t>
       </w:r>
     </w:p>
     <w:p>
@@ -30653,7 +31639,21 @@
         <w:rPr>
           <w:lang w:val="en-GB"/>
         </w:rPr>
-        <w:t>Ratio of horizontal advection to Coriolis term</w:t>
+        <w:t xml:space="preserve">Ratio of horizontal advection to </w:t>
+      </w:r>
+      <w:proofErr w:type="spellStart"/>
+      <w:r>
+        <w:rPr>
+          <w:lang w:val="en-GB"/>
+        </w:rPr>
+        <w:t>Coriolis</w:t>
+      </w:r>
+      <w:proofErr w:type="spellEnd"/>
+      <w:r>
+        <w:rPr>
+          <w:lang w:val="en-GB"/>
+        </w:rPr>
+        <w:t xml:space="preserve"> term</w:t>
       </w:r>
     </w:p>
     <w:p>
@@ -30776,11 +31776,19 @@
           <w:lang w:val="en-GB"/>
         </w:rPr>
       </w:pPr>
-      <w:r>
-        <w:rPr>
-          <w:lang w:val="en-GB"/>
-        </w:rPr>
-        <w:t>Geopotential height</w:t>
+      <w:proofErr w:type="spellStart"/>
+      <w:r>
+        <w:rPr>
+          <w:lang w:val="en-GB"/>
+        </w:rPr>
+        <w:t>Geopotential</w:t>
+      </w:r>
+      <w:proofErr w:type="spellEnd"/>
+      <w:r>
+        <w:rPr>
+          <w:lang w:val="en-GB"/>
+        </w:rPr>
+        <w:t xml:space="preserve"> height</w:t>
       </w:r>
     </w:p>
     <w:p>
@@ -30790,6 +31798,7 @@
           <w:lang w:val="en-GB"/>
         </w:rPr>
       </w:pPr>
+      <w:proofErr w:type="spellStart"/>
       <w:r>
         <w:rPr>
           <w:b/>
@@ -30797,6 +31806,7 @@
         </w:rPr>
         <w:t>Geopotential</w:t>
       </w:r>
+      <w:proofErr w:type="spellEnd"/>
     </w:p>
     <w:p>
       <w:pPr>
@@ -30928,12 +31938,21 @@
           <m:t>ϕ</m:t>
         </m:r>
       </m:oMath>
+      <w:proofErr w:type="gramStart"/>
       <w:r>
         <w:rPr>
           <w:rFonts w:eastAsiaTheme="minorEastAsia"/>
           <w:lang w:val="en-GB"/>
         </w:rPr>
-        <w:t>:latitude ,</w:t>
+        <w:t>:latitude</w:t>
+      </w:r>
+      <w:proofErr w:type="gramEnd"/>
+      <w:r>
+        <w:rPr>
+          <w:rFonts w:eastAsiaTheme="minorEastAsia"/>
+          <w:lang w:val="en-GB"/>
+        </w:rPr>
+        <w:t xml:space="preserve"> ,</w:t>
       </w:r>
       <m:oMath>
         <m:r>
@@ -30964,7 +31983,23 @@
           <w:rFonts w:eastAsiaTheme="minorEastAsia"/>
           <w:lang w:val="en-GB"/>
         </w:rPr>
-        <w:t>The geopotential could also be expressed as a function of pressure</w:t>
+        <w:t xml:space="preserve">The </w:t>
+      </w:r>
+      <w:proofErr w:type="spellStart"/>
+      <w:r>
+        <w:rPr>
+          <w:rFonts w:eastAsiaTheme="minorEastAsia"/>
+          <w:lang w:val="en-GB"/>
+        </w:rPr>
+        <w:t>geopotential</w:t>
+      </w:r>
+      <w:proofErr w:type="spellEnd"/>
+      <w:r>
+        <w:rPr>
+          <w:rFonts w:eastAsiaTheme="minorEastAsia"/>
+          <w:lang w:val="en-GB"/>
+        </w:rPr>
+        <w:t xml:space="preserve"> could also be expressed as a function of pressure</w:t>
       </w:r>
     </w:p>
     <w:p>
@@ -30975,13 +32010,23 @@
           <w:lang w:val="en-GB"/>
         </w:rPr>
       </w:pPr>
+      <w:proofErr w:type="spellStart"/>
       <w:r>
         <w:rPr>
           <w:rFonts w:eastAsiaTheme="minorEastAsia"/>
           <w:b/>
           <w:lang w:val="en-GB"/>
         </w:rPr>
-        <w:t>Geopotential height</w:t>
+        <w:t>Geopotential</w:t>
+      </w:r>
+      <w:proofErr w:type="spellEnd"/>
+      <w:r>
+        <w:rPr>
+          <w:rFonts w:eastAsiaTheme="minorEastAsia"/>
+          <w:b/>
+          <w:lang w:val="en-GB"/>
+        </w:rPr>
+        <w:t xml:space="preserve"> height</w:t>
       </w:r>
     </w:p>
     <w:p>
@@ -32211,14 +33256,7 @@
               <w:rFonts w:ascii="Cambria Math" w:hAnsi="Cambria Math"/>
               <w:lang w:val="en-GB"/>
             </w:rPr>
-            <m:t>=34</m:t>
-          </m:r>
-          <m:r>
-            <w:rPr>
-              <w:rFonts w:ascii="Cambria Math" w:hAnsi="Cambria Math"/>
-              <w:lang w:val="en-GB"/>
-            </w:rPr>
-            <m:t>8</m:t>
+            <m:t>=348</m:t>
           </m:r>
         </m:oMath>
       </m:oMathPara>
@@ -32240,8 +33278,16 @@
         <w:rPr>
           <w:lang w:val="en-GB"/>
         </w:rPr>
-        <w:t xml:space="preserve"> and vorticity</w:t>
-      </w:r>
+        <w:t xml:space="preserve"> and </w:t>
+      </w:r>
+      <w:proofErr w:type="spellStart"/>
+      <w:r>
+        <w:rPr>
+          <w:lang w:val="en-GB"/>
+        </w:rPr>
+        <w:t>vorticity</w:t>
+      </w:r>
+      <w:proofErr w:type="spellEnd"/>
     </w:p>
     <w:p>
       <w:pPr>
@@ -32250,12 +33296,14 @@
           <w:lang w:val="en-GB"/>
         </w:rPr>
       </w:pPr>
+      <w:proofErr w:type="spellStart"/>
       <w:r>
         <w:rPr>
           <w:lang w:val="en-GB"/>
         </w:rPr>
         <w:t>Vorticity</w:t>
       </w:r>
+      <w:proofErr w:type="spellEnd"/>
     </w:p>
     <w:p>
       <w:pPr>
@@ -32306,8 +33354,17 @@
           <w:rFonts w:eastAsiaTheme="minorEastAsia"/>
           <w:lang w:val="en-GB"/>
         </w:rPr>
-        <w:t>Mean vorticity</w:t>
-      </w:r>
+        <w:t xml:space="preserve">Mean </w:t>
+      </w:r>
+      <w:proofErr w:type="spellStart"/>
+      <w:r>
+        <w:rPr>
+          <w:rFonts w:eastAsiaTheme="minorEastAsia"/>
+          <w:lang w:val="en-GB"/>
+        </w:rPr>
+        <w:t>vorticity</w:t>
+      </w:r>
+      <w:proofErr w:type="spellEnd"/>
     </w:p>
     <w:p>
       <w:pPr>
@@ -32523,21 +33580,7 @@
               <w:rFonts w:ascii="Cambria Math" w:hAnsi="Cambria Math"/>
               <w:lang w:val="en-GB"/>
             </w:rPr>
-            <m:t>C</m:t>
-          </m:r>
-          <m:r>
-            <w:rPr>
-              <w:rFonts w:ascii="Cambria Math" w:hAnsi="Cambria Math"/>
-              <w:lang w:val="en-GB"/>
-            </w:rPr>
-            <m:t>=</m:t>
-          </m:r>
-          <m:r>
-            <w:rPr>
-              <w:rFonts w:ascii="Cambria Math" w:hAnsi="Cambria Math"/>
-              <w:lang w:val="en-GB"/>
-            </w:rPr>
-            <m:t>∮</m:t>
+            <m:t>C=∮</m:t>
           </m:r>
           <m:sSub>
             <m:sSubPr>
@@ -33153,6 +34196,9 @@
             </m:sup>
           </m:sSup>
           <m:r>
+            <m:rPr>
+              <m:sty m:val="p"/>
+            </m:rPr>
             <w:rPr>
               <w:rFonts w:ascii="Cambria Math" w:hAnsi="Cambria Math"/>
               <w:lang w:val="en-GB"/>
@@ -33161,12 +34207,21 @@
           </m:r>
         </m:oMath>
       </m:oMathPara>
+      <w:proofErr w:type="gramStart"/>
       <w:r>
         <w:rPr>
           <w:rFonts w:asciiTheme="majorHAnsi" w:eastAsiaTheme="minorEastAsia" w:hAnsiTheme="majorHAnsi" w:cstheme="majorBidi"/>
           <w:lang w:val="en-GB"/>
         </w:rPr>
-        <w:t xml:space="preserve">where </w:t>
+        <w:t>where</w:t>
+      </w:r>
+      <w:proofErr w:type="gramEnd"/>
+      <w:r>
+        <w:rPr>
+          <w:rFonts w:asciiTheme="majorHAnsi" w:eastAsiaTheme="minorEastAsia" w:hAnsiTheme="majorHAnsi" w:cstheme="majorBidi"/>
+          <w:lang w:val="en-GB"/>
+        </w:rPr>
+        <w:t xml:space="preserve"> </w:t>
       </w:r>
       <m:oMath>
         <m:sSup>
@@ -33302,7 +34357,23 @@
           <w:rFonts w:asciiTheme="majorHAnsi" w:eastAsiaTheme="minorEastAsia" w:hAnsiTheme="majorHAnsi" w:cstheme="majorBidi"/>
           <w:lang w:val="en-GB"/>
         </w:rPr>
-        <w:t xml:space="preserve"> is the basic state and </w:t>
+        <w:t xml:space="preserve"> </w:t>
+      </w:r>
+      <w:proofErr w:type="gramStart"/>
+      <w:r>
+        <w:rPr>
+          <w:rFonts w:asciiTheme="majorHAnsi" w:eastAsiaTheme="minorEastAsia" w:hAnsiTheme="majorHAnsi" w:cstheme="majorBidi"/>
+          <w:lang w:val="en-GB"/>
+        </w:rPr>
+        <w:t>is</w:t>
+      </w:r>
+      <w:proofErr w:type="gramEnd"/>
+      <w:r>
+        <w:rPr>
+          <w:rFonts w:asciiTheme="majorHAnsi" w:eastAsiaTheme="minorEastAsia" w:hAnsiTheme="majorHAnsi" w:cstheme="majorBidi"/>
+          <w:lang w:val="en-GB"/>
+        </w:rPr>
+        <w:t xml:space="preserve"> the basic state and </w:t>
       </w:r>
       <m:oMath>
         <m:sSup>
@@ -33807,6 +34878,37 @@
 </w:endnotes>
 </file>
 
+<file path=word/footer1.xml><?xml version="1.0" encoding="utf-8"?>
+<w:ftr xmlns:wpc="http://schemas.microsoft.com/office/word/2010/wordprocessingCanvas" xmlns:mc="http://schemas.openxmlformats.org/markup-compatibility/2006" xmlns:o="urn:schemas-microsoft-com:office:office" xmlns:r="http://schemas.openxmlformats.org/officeDocument/2006/relationships" xmlns:m="http://schemas.openxmlformats.org/officeDocument/2006/math" xmlns:v="urn:schemas-microsoft-com:vml" xmlns:wp14="http://schemas.microsoft.com/office/word/2010/wordprocessingDrawing" xmlns:wp="http://schemas.openxmlformats.org/drawingml/2006/wordprocessingDrawing" xmlns:w10="urn:schemas-microsoft-com:office:word" xmlns:w="http://schemas.openxmlformats.org/wordprocessingml/2006/main" xmlns:w14="http://schemas.microsoft.com/office/word/2010/wordml" xmlns:w15="http://schemas.microsoft.com/office/word/2012/wordml" xmlns:wpg="http://schemas.microsoft.com/office/word/2010/wordprocessingGroup" xmlns:wpi="http://schemas.microsoft.com/office/word/2010/wordprocessingInk" xmlns:wne="http://schemas.microsoft.com/office/word/2006/wordml" xmlns:wps="http://schemas.microsoft.com/office/word/2010/wordprocessingShape" mc:Ignorable="w14 w15 wp14">
+  <w:p>
+    <w:pPr>
+      <w:pStyle w:val="Fuzeile"/>
+    </w:pPr>
+    <w:r>
+      <w:tab/>
+    </w:r>
+    <w:r>
+      <w:fldChar w:fldCharType="begin"/>
+    </w:r>
+    <w:r>
+      <w:instrText xml:space="preserve"> PAGE  \* ArabicDash  \* MERGEFORMAT </w:instrText>
+    </w:r>
+    <w:r>
+      <w:fldChar w:fldCharType="separate"/>
+    </w:r>
+    <w:r>
+      <w:rPr>
+        <w:noProof/>
+      </w:rPr>
+      <w:t>- 8 -</w:t>
+    </w:r>
+    <w:r>
+      <w:fldChar w:fldCharType="end"/>
+    </w:r>
+  </w:p>
+</w:ftr>
+</file>
+
 <file path=word/footnotes.xml><?xml version="1.0" encoding="utf-8"?>
 <w:footnotes xmlns:wpc="http://schemas.microsoft.com/office/word/2010/wordprocessingCanvas" xmlns:mc="http://schemas.openxmlformats.org/markup-compatibility/2006" xmlns:o="urn:schemas-microsoft-com:office:office" xmlns:r="http://schemas.openxmlformats.org/officeDocument/2006/relationships" xmlns:m="http://schemas.openxmlformats.org/officeDocument/2006/math" xmlns:v="urn:schemas-microsoft-com:vml" xmlns:wp14="http://schemas.microsoft.com/office/word/2010/wordprocessingDrawing" xmlns:wp="http://schemas.openxmlformats.org/drawingml/2006/wordprocessingDrawing" xmlns:w10="urn:schemas-microsoft-com:office:word" xmlns:w="http://schemas.openxmlformats.org/wordprocessingml/2006/main" xmlns:w14="http://schemas.microsoft.com/office/word/2010/wordml" xmlns:w15="http://schemas.microsoft.com/office/word/2012/wordml" xmlns:wpg="http://schemas.microsoft.com/office/word/2010/wordprocessingGroup" xmlns:wpi="http://schemas.microsoft.com/office/word/2010/wordprocessingInk" xmlns:wne="http://schemas.microsoft.com/office/word/2006/wordml" xmlns:wps="http://schemas.microsoft.com/office/word/2010/wordprocessingShape" mc:Ignorable="w14 w15 wp14">
   <w:footnote w:type="separator" w:id="-1">
@@ -33830,6 +34932,52 @@
     </w:p>
   </w:footnote>
 </w:footnotes>
+</file>
+
+<file path=word/header1.xml><?xml version="1.0" encoding="utf-8"?>
+<w:hdr xmlns:wpc="http://schemas.microsoft.com/office/word/2010/wordprocessingCanvas" xmlns:mc="http://schemas.openxmlformats.org/markup-compatibility/2006" xmlns:o="urn:schemas-microsoft-com:office:office" xmlns:r="http://schemas.openxmlformats.org/officeDocument/2006/relationships" xmlns:m="http://schemas.openxmlformats.org/officeDocument/2006/math" xmlns:v="urn:schemas-microsoft-com:vml" xmlns:wp14="http://schemas.microsoft.com/office/word/2010/wordprocessingDrawing" xmlns:wp="http://schemas.openxmlformats.org/drawingml/2006/wordprocessingDrawing" xmlns:w10="urn:schemas-microsoft-com:office:word" xmlns:w="http://schemas.openxmlformats.org/wordprocessingml/2006/main" xmlns:w14="http://schemas.microsoft.com/office/word/2010/wordml" xmlns:w15="http://schemas.microsoft.com/office/word/2012/wordml" xmlns:wpg="http://schemas.microsoft.com/office/word/2010/wordprocessingGroup" xmlns:wpi="http://schemas.microsoft.com/office/word/2010/wordprocessingInk" xmlns:wne="http://schemas.microsoft.com/office/word/2006/wordml" xmlns:wps="http://schemas.microsoft.com/office/word/2010/wordprocessingShape" mc:Ignorable="w14 w15 wp14">
+  <w:p>
+    <w:pPr>
+      <w:pStyle w:val="Kopfzeile"/>
+      <w:rPr>
+        <w:lang w:val="en-GB"/>
+      </w:rPr>
+    </w:pPr>
+    <w:r>
+      <w:rPr>
+        <w:lang w:val="en-GB"/>
+      </w:rPr>
+      <w:t xml:space="preserve">Kevin </w:t>
+    </w:r>
+    <w:proofErr w:type="spellStart"/>
+    <w:r>
+      <w:rPr>
+        <w:lang w:val="en-GB"/>
+      </w:rPr>
+      <w:t>Wallimann</w:t>
+    </w:r>
+    <w:proofErr w:type="spellEnd"/>
+    <w:r>
+      <w:rPr>
+        <w:lang w:val="en-GB"/>
+      </w:rPr>
+      <w:tab/>
+      <w:t>wkevin@student.ethz.ch</w:t>
+    </w:r>
+    <w:r>
+      <w:rPr>
+        <w:lang w:val="en-GB"/>
+      </w:rPr>
+      <w:tab/>
+    </w:r>
+    <w:r>
+      <w:rPr>
+        <w:lang w:val="en-GB"/>
+      </w:rPr>
+      <w:t>16.02.2014</w:t>
+    </w:r>
+  </w:p>
+</w:hdr>
 </file>
 
 <file path=word/numbering.xml><?xml version="1.0" encoding="utf-8"?>
@@ -38385,6 +39533,61 @@
       <w:vertAlign w:val="superscript"/>
     </w:rPr>
   </w:style>
+  <w:style w:type="paragraph" w:styleId="Kopfzeile">
+    <w:name w:val="header"/>
+    <w:basedOn w:val="Standard"/>
+    <w:link w:val="KopfzeileZchn"/>
+    <w:uiPriority w:val="99"/>
+    <w:unhideWhenUsed/>
+    <w:rsid w:val="00286275"/>
+    <w:pPr>
+      <w:tabs>
+        <w:tab w:val="center" w:pos="4536"/>
+        <w:tab w:val="right" w:pos="9072"/>
+      </w:tabs>
+      <w:spacing w:after="0" w:line="240" w:lineRule="auto"/>
+    </w:pPr>
+  </w:style>
+  <w:style w:type="character" w:customStyle="1" w:styleId="KopfzeileZchn">
+    <w:name w:val="Kopfzeile Zchn"/>
+    <w:basedOn w:val="Absatz-Standardschriftart"/>
+    <w:link w:val="Kopfzeile"/>
+    <w:uiPriority w:val="99"/>
+    <w:rsid w:val="00286275"/>
+  </w:style>
+  <w:style w:type="paragraph" w:styleId="Fuzeile">
+    <w:name w:val="footer"/>
+    <w:basedOn w:val="Standard"/>
+    <w:link w:val="FuzeileZchn"/>
+    <w:uiPriority w:val="99"/>
+    <w:unhideWhenUsed/>
+    <w:rsid w:val="00286275"/>
+    <w:pPr>
+      <w:tabs>
+        <w:tab w:val="center" w:pos="4536"/>
+        <w:tab w:val="right" w:pos="9072"/>
+      </w:tabs>
+      <w:spacing w:after="0" w:line="240" w:lineRule="auto"/>
+    </w:pPr>
+  </w:style>
+  <w:style w:type="character" w:customStyle="1" w:styleId="FuzeileZchn">
+    <w:name w:val="Fußzeile Zchn"/>
+    <w:basedOn w:val="Absatz-Standardschriftart"/>
+    <w:link w:val="Fuzeile"/>
+    <w:uiPriority w:val="99"/>
+    <w:rsid w:val="00286275"/>
+  </w:style>
+  <w:style w:type="character" w:styleId="Hyperlink">
+    <w:name w:val="Hyperlink"/>
+    <w:basedOn w:val="Absatz-Standardschriftart"/>
+    <w:uiPriority w:val="99"/>
+    <w:unhideWhenUsed/>
+    <w:rsid w:val="00286275"/>
+    <w:rPr>
+      <w:color w:val="0563C1" w:themeColor="hyperlink"/>
+      <w:u w:val="single"/>
+    </w:rPr>
+  </w:style>
 </w:styles>
 </file>
 

</xml_diff>